<commit_message>
Adding the integration tests
</commit_message>
<xml_diff>
--- a/ReadMe.docx
+++ b/ReadMe.docx
@@ -201,13 +201,7 @@
     <w:p>
       <w:r>
         <w:lastRenderedPageBreak/>
-        <w:t>DELETE</w:t>
-      </w:r>
-      <w:r>
-        <w:t xml:space="preserve"> /api/FruitItems</w:t>
-      </w:r>
-      <w:r>
-        <w:t>/1</w:t>
+        <w:t>DELETE /api/FruitItems/1</w:t>
       </w:r>
     </w:p>
     <w:p>
@@ -274,10 +268,7 @@
     <w:p>
       <w:r>
         <w:lastRenderedPageBreak/>
-        <w:t>GET</w:t>
-      </w:r>
-      <w:r>
-        <w:t xml:space="preserve"> /api/FruitItems</w:t>
+        <w:t>GET /api/FruitItems</w:t>
       </w:r>
     </w:p>
     <w:p>
@@ -353,10 +344,10 @@
           <w:noProof/>
         </w:rPr>
         <w:drawing>
-          <wp:inline distT="0" distB="0" distL="0" distR="0" wp14:anchorId="57BFA681" wp14:editId="66929793">
-            <wp:extent cx="5943600" cy="3434715"/>
+          <wp:inline distT="0" distB="0" distL="0" distR="0" wp14:anchorId="64688A75" wp14:editId="4AFBE341">
+            <wp:extent cx="5943600" cy="3075940"/>
             <wp:effectExtent l="0" t="0" r="0" b="0"/>
-            <wp:docPr id="8" name="Picture 8" descr="Graphical user interface, text, application, email&#10;&#10;Description automatically generated"/>
+            <wp:docPr id="1" name="Picture 1" descr="Graphical user interface, text&#10;&#10;Description automatically generated"/>
             <wp:cNvGraphicFramePr>
               <a:graphicFrameLocks xmlns:a="http://schemas.openxmlformats.org/drawingml/2006/main" noChangeAspect="1"/>
             </wp:cNvGraphicFramePr>
@@ -364,17 +355,11 @@
               <a:graphicData uri="http://schemas.openxmlformats.org/drawingml/2006/picture">
                 <pic:pic xmlns:pic="http://schemas.openxmlformats.org/drawingml/2006/picture">
                   <pic:nvPicPr>
-                    <pic:cNvPr id="8" name="Picture 8" descr="Graphical user interface, text, application, email&#10;&#10;Description automatically generated"/>
+                    <pic:cNvPr id="1" name="Picture 1" descr="Graphical user interface, text&#10;&#10;Description automatically generated"/>
                     <pic:cNvPicPr/>
                   </pic:nvPicPr>
                   <pic:blipFill>
-                    <a:blip r:embed="rId10">
-                      <a:extLst>
-                        <a:ext uri="{28A0092B-C50C-407E-A947-70E740481C1C}">
-                          <a14:useLocalDpi xmlns:a14="http://schemas.microsoft.com/office/drawing/2010/main" val="0"/>
-                        </a:ext>
-                      </a:extLst>
-                    </a:blip>
+                    <a:blip r:embed="rId10"/>
                     <a:stretch>
                       <a:fillRect/>
                     </a:stretch>
@@ -382,7 +367,7 @@
                   <pic:spPr>
                     <a:xfrm>
                       <a:off x="0" y="0"/>
-                      <a:ext cx="5943600" cy="3434715"/>
+                      <a:ext cx="5943600" cy="3075940"/>
                     </a:xfrm>
                     <a:prstGeom prst="rect">
                       <a:avLst/>
@@ -464,12 +449,12 @@
           <w:bCs/>
           <w:u w:val="single"/>
         </w:rPr>
+        <w:t>Future considerations</w:t>
+      </w:r>
+    </w:p>
+    <w:p>
+      <w:r>
         <w:lastRenderedPageBreak/>
-        <w:t>Future considerations</w:t>
-      </w:r>
-    </w:p>
-    <w:p>
-      <w:r>
         <w:t>The code can be enhanced further to include the following: -</w:t>
       </w:r>
     </w:p>

</xml_diff>